<commit_message>
Conexão SQLite acrescentada. Forms Renomeados
</commit_message>
<xml_diff>
--- a/ProjetoDocx/modelo-v01.docx
+++ b/ProjetoDocx/modelo-v01.docx
@@ -419,14 +419,18 @@
         <w:rPr>
           <w:rFonts w:ascii="Arial" w:hAnsi="Arial" w:cs="Arial"/>
         </w:rPr>
-        <w:t xml:space="preserve">Campinas, </w:t>
-      </w:r>
-      <w:r>
-        <w:rPr>
-          <w:rFonts w:ascii="Arial" w:hAnsi="Arial" w:cs="Arial"/>
-        </w:rPr>
-        <w:t>24 de agosto de 2021</w:t>
-      </w:r>
+        <w:t>#</w:t>
+      </w:r>
+      <w:proofErr w:type="spellStart"/>
+      <w:proofErr w:type="gramStart"/>
+      <w:r>
+        <w:rPr>
+          <w:rFonts w:ascii="Arial" w:hAnsi="Arial" w:cs="Arial"/>
+        </w:rPr>
+        <w:t>localDataEmissao</w:t>
+      </w:r>
+      <w:proofErr w:type="spellEnd"/>
+      <w:proofErr w:type="gramEnd"/>
       <w:r>
         <w:rPr>
           <w:rFonts w:ascii="Arial" w:hAnsi="Arial" w:cs="Arial"/>
@@ -1763,26 +1767,35 @@
         <w:rPr>
           <w:rFonts w:ascii="Arial" w:hAnsi="Arial" w:cs="Arial"/>
         </w:rPr>
-        <w:t>02/05/2017</w:t>
-      </w:r>
-      <w:r>
-        <w:rPr>
-          <w:rFonts w:ascii="Arial" w:hAnsi="Arial" w:cs="Arial"/>
-          <w:color w:val="FF0000"/>
+        <w:t>#</w:t>
+      </w:r>
+      <w:proofErr w:type="spellStart"/>
+      <w:r>
+        <w:rPr>
+          <w:rFonts w:ascii="Arial" w:hAnsi="Arial" w:cs="Arial"/>
+        </w:rPr>
+        <w:t>inicioPeriodoReclamado</w:t>
+      </w:r>
+      <w:proofErr w:type="spellEnd"/>
+      <w:r>
+        <w:rPr>
+          <w:rFonts w:ascii="Arial" w:hAnsi="Arial" w:cs="Arial"/>
+        </w:rPr>
+        <w:t xml:space="preserve"> à #</w:t>
+      </w:r>
+      <w:proofErr w:type="spellStart"/>
+      <w:r>
+        <w:rPr>
+          <w:rFonts w:ascii="Arial" w:hAnsi="Arial" w:cs="Arial"/>
+        </w:rPr>
+        <w:t>fimPeriodoReclamado</w:t>
+      </w:r>
+      <w:proofErr w:type="spellEnd"/>
+      <w:r>
+        <w:rPr>
+          <w:rFonts w:ascii="Arial" w:hAnsi="Arial" w:cs="Arial"/>
         </w:rPr>
         <w:t xml:space="preserve"> </w:t>
-      </w:r>
-      <w:r>
-        <w:rPr>
-          <w:rFonts w:ascii="Arial" w:hAnsi="Arial" w:cs="Arial"/>
-        </w:rPr>
-        <w:t xml:space="preserve">a </w:t>
-      </w:r>
-      <w:r>
-        <w:rPr>
-          <w:rFonts w:ascii="Arial" w:hAnsi="Arial" w:cs="Arial"/>
-        </w:rPr>
-        <w:t>07/07/2019</w:t>
       </w:r>
     </w:p>
     <w:p>
@@ -1929,7 +1942,7 @@
         <w:rPr>
           <w:rFonts w:ascii="Arial" w:hAnsi="Arial" w:cs="Arial"/>
         </w:rPr>
-        <w:t>AJUDANTE DE COZINHA</w:t>
+        <w:t>#FUNCAO</w:t>
       </w:r>
       <w:r>
         <w:rPr>
@@ -1937,6 +1950,43 @@
         </w:rPr>
         <w:t>.</w:t>
       </w:r>
+    </w:p>
+    <w:p>
+      <w:pPr>
+        <w:pStyle w:val="Ttulo2"/>
+        <w:ind w:left="0"/>
+        <w:rPr>
+          <w:rStyle w:val="Ttulo2Char"/>
+          <w:rFonts w:ascii="Arial" w:hAnsi="Arial"/>
+          <w:bCs/>
+          <w:iCs/>
+          <w:szCs w:val="24"/>
+        </w:rPr>
+      </w:pPr>
+    </w:p>
+    <w:p>
+      <w:pPr>
+        <w:spacing w:before="0" w:after="0" w:line="240" w:lineRule="auto"/>
+        <w:ind w:firstLine="0"/>
+        <w:jc w:val="left"/>
+        <w:rPr>
+          <w:rFonts w:ascii="Arial" w:hAnsi="Arial" w:cs="Arial"/>
+        </w:rPr>
+      </w:pPr>
+      <w:r>
+        <w:rPr>
+          <w:rFonts w:ascii="Arial" w:hAnsi="Arial" w:cs="Arial"/>
+        </w:rPr>
+        <w:br w:type="page"/>
+      </w:r>
+    </w:p>
+    <w:p>
+      <w:pPr>
+        <w:ind w:firstLine="0"/>
+        <w:rPr>
+          <w:rFonts w:ascii="Arial" w:hAnsi="Arial" w:cs="Arial"/>
+        </w:rPr>
+      </w:pPr>
     </w:p>
     <w:p>
       <w:pPr>
@@ -1951,17 +2001,7 @@
           <w:szCs w:val="24"/>
         </w:rPr>
       </w:pPr>
-    </w:p>
-    <w:p>
-      <w:pPr>
-        <w:rPr>
-          <w:rFonts w:ascii="Arial" w:hAnsi="Arial" w:cs="Arial"/>
-        </w:rPr>
-      </w:pPr>
-    </w:p>
-    <w:p>
-      <w:pPr>
-        <w:pStyle w:val="Ttulo2"/>
+      <w:r>
         <w:rPr>
           <w:rStyle w:val="Ttulo2Char"/>
           <w:rFonts w:ascii="Arial" w:hAnsi="Arial"/>
@@ -1971,17 +2011,6 @@
           <w:iCs/>
           <w:szCs w:val="24"/>
         </w:rPr>
-      </w:pPr>
-      <w:r>
-        <w:rPr>
-          <w:rStyle w:val="Ttulo2Char"/>
-          <w:rFonts w:ascii="Arial" w:hAnsi="Arial"/>
-          <w:b/>
-          <w:bCs/>
-          <w:i/>
-          <w:iCs/>
-          <w:szCs w:val="24"/>
-        </w:rPr>
         <w:t>1.5. Prestaram informações e/ou acompanharam as diligências</w:t>
       </w:r>
     </w:p>
@@ -1990,6 +2019,7 @@
         <w:spacing w:before="0" w:after="0"/>
         <w:rPr>
           <w:rFonts w:ascii="Arial" w:hAnsi="Arial" w:cs="Arial"/>
+          <w:b/>
         </w:rPr>
       </w:pPr>
       <w:r>
@@ -2023,133 +2053,11 @@
     </w:p>
     <w:p>
       <w:pPr>
-        <w:spacing w:before="0" w:after="0"/>
-        <w:ind w:left="1273"/>
-        <w:rPr>
-          <w:rFonts w:ascii="Arial" w:hAnsi="Arial" w:cs="Arial"/>
-        </w:rPr>
-      </w:pPr>
-      <w:r>
-        <w:rPr>
-          <w:rFonts w:ascii="Arial" w:hAnsi="Arial" w:cs="Arial"/>
-          <w:b/>
-        </w:rPr>
-        <w:lastRenderedPageBreak/>
-        <w:t xml:space="preserve">       </w:t>
-      </w:r>
-    </w:p>
-    <w:p>
-      <w:pPr>
-        <w:spacing w:before="0" w:after="0"/>
-        <w:rPr>
-          <w:rFonts w:ascii="Arial" w:hAnsi="Arial" w:cs="Arial"/>
-          <w:b/>
-        </w:rPr>
-      </w:pPr>
-      <w:r>
-        <w:rPr>
-          <w:rFonts w:ascii="Arial" w:hAnsi="Arial" w:cs="Arial"/>
-          <w:b/>
-        </w:rPr>
-        <w:t>Pela Reclamada</w:t>
-      </w:r>
-      <w:r>
-        <w:rPr>
-          <w:rFonts w:ascii="Arial" w:hAnsi="Arial" w:cs="Arial"/>
-          <w:b/>
-        </w:rPr>
-        <w:t>:</w:t>
-      </w:r>
-      <w:r>
-        <w:rPr>
-          <w:rFonts w:ascii="Arial" w:hAnsi="Arial" w:cs="Arial"/>
-          <w:b/>
-        </w:rPr>
-        <w:t xml:space="preserve"> </w:t>
-      </w:r>
-    </w:p>
-    <w:p>
-      <w:pPr>
-        <w:pStyle w:val="Ttulo2"/>
-        <w:rPr>
-          <w:rFonts w:ascii="Arial" w:hAnsi="Arial"/>
-          <w:szCs w:val="24"/>
-        </w:rPr>
-      </w:pPr>
-      <w:r>
-        <w:rPr>
-          <w:rFonts w:ascii="Arial" w:hAnsi="Arial"/>
-          <w:szCs w:val="24"/>
-        </w:rPr>
-        <w:t>1.6. Diligências</w:t>
-      </w:r>
-    </w:p>
-    <w:p>
-      <w:pPr>
-        <w:rPr>
-          <w:rFonts w:ascii="Arial" w:hAnsi="Arial" w:cs="Arial"/>
-        </w:rPr>
-      </w:pPr>
-      <w:r>
-        <w:rPr>
-          <w:rFonts w:ascii="Arial" w:hAnsi="Arial" w:cs="Arial"/>
-        </w:rPr>
-        <w:t>Conforme determinado pelo M.M. Juízo em audiência</w:t>
-      </w:r>
-      <w:r>
-        <w:rPr>
-          <w:rFonts w:ascii="Arial" w:hAnsi="Arial" w:cs="Arial"/>
-        </w:rPr>
-        <w:t xml:space="preserve"> foi</w:t>
-      </w:r>
-      <w:r>
-        <w:rPr>
-          <w:rFonts w:ascii="Arial" w:hAnsi="Arial" w:cs="Arial"/>
-        </w:rPr>
-        <w:t xml:space="preserve"> </w:t>
-      </w:r>
-      <w:proofErr w:type="gramStart"/>
-      <w:r>
-        <w:rPr>
-          <w:rFonts w:ascii="Arial" w:hAnsi="Arial" w:cs="Arial"/>
-        </w:rPr>
-        <w:t>realizada</w:t>
-      </w:r>
-      <w:proofErr w:type="gramEnd"/>
-      <w:r>
-        <w:rPr>
-          <w:rFonts w:ascii="Arial" w:hAnsi="Arial" w:cs="Arial"/>
-        </w:rPr>
-        <w:t xml:space="preserve"> a vistoria informada a seguir:</w:t>
-      </w:r>
-    </w:p>
-    <w:p>
-      <w:pPr>
-        <w:pStyle w:val="NormalSemEspaamento"/>
-        <w:rPr>
-          <w:rFonts w:ascii="Arial" w:hAnsi="Arial" w:cs="Arial"/>
-        </w:rPr>
-      </w:pPr>
-      <w:r>
-        <w:rPr>
-          <w:rFonts w:ascii="Arial" w:hAnsi="Arial" w:cs="Arial"/>
-          <w:b/>
-        </w:rPr>
-        <w:t xml:space="preserve">Data da </w:t>
-      </w:r>
-      <w:r>
-        <w:rPr>
-          <w:rFonts w:ascii="Arial" w:hAnsi="Arial" w:cs="Arial"/>
-          <w:b/>
-        </w:rPr>
-        <w:t xml:space="preserve">vistoria: </w:t>
-      </w:r>
-      <w:r>
-        <w:rPr>
-          <w:rFonts w:ascii="Arial" w:hAnsi="Arial" w:cs="Arial"/>
-        </w:rPr>
-        <w:tab/>
-      </w:r>
+        <w:spacing w:before="0" w:after="0" w:line="240" w:lineRule="auto"/>
+        <w:rPr>
+          <w:rFonts w:ascii="Arial" w:hAnsi="Arial" w:cs="Arial"/>
+        </w:rPr>
+      </w:pPr>
       <w:r>
         <w:rPr>
           <w:rFonts w:ascii="Arial" w:hAnsi="Arial" w:cs="Arial"/>
@@ -2162,13 +2070,212 @@
         <w:rPr>
           <w:rFonts w:ascii="Arial" w:hAnsi="Arial" w:cs="Arial"/>
         </w:rPr>
-        <w:t>dataVistoria</w:t>
+        <w:t>PeloReclamante</w:t>
       </w:r>
       <w:proofErr w:type="spellEnd"/>
       <w:proofErr w:type="gramEnd"/>
       <w:r>
         <w:rPr>
           <w:rFonts w:ascii="Arial" w:hAnsi="Arial" w:cs="Arial"/>
+        </w:rPr>
+        <w:t xml:space="preserve"> </w:t>
+      </w:r>
+    </w:p>
+    <w:p>
+      <w:pPr>
+        <w:spacing w:before="0" w:after="0" w:line="240" w:lineRule="auto"/>
+        <w:rPr>
+          <w:rFonts w:ascii="Arial" w:hAnsi="Arial" w:cs="Arial"/>
+        </w:rPr>
+      </w:pPr>
+    </w:p>
+    <w:p>
+      <w:pPr>
+        <w:spacing w:before="0" w:after="0" w:line="240" w:lineRule="auto"/>
+        <w:rPr>
+          <w:rFonts w:ascii="Arial" w:hAnsi="Arial" w:cs="Arial"/>
+        </w:rPr>
+      </w:pPr>
+    </w:p>
+    <w:p>
+      <w:pPr>
+        <w:spacing w:before="0" w:after="0"/>
+        <w:rPr>
+          <w:rFonts w:ascii="Arial" w:hAnsi="Arial" w:cs="Arial"/>
+          <w:b/>
+        </w:rPr>
+      </w:pPr>
+      <w:r>
+        <w:rPr>
+          <w:rFonts w:ascii="Arial" w:hAnsi="Arial" w:cs="Arial"/>
+          <w:b/>
+        </w:rPr>
+        <w:t>Pela Reclamada</w:t>
+      </w:r>
+      <w:r>
+        <w:rPr>
+          <w:rFonts w:ascii="Arial" w:hAnsi="Arial" w:cs="Arial"/>
+          <w:b/>
+        </w:rPr>
+        <w:t>:</w:t>
+      </w:r>
+      <w:r>
+        <w:rPr>
+          <w:rFonts w:ascii="Arial" w:hAnsi="Arial" w:cs="Arial"/>
+          <w:b/>
+        </w:rPr>
+        <w:t xml:space="preserve"> </w:t>
+      </w:r>
+    </w:p>
+    <w:p>
+      <w:pPr>
+        <w:spacing w:before="0" w:after="0" w:line="240" w:lineRule="auto"/>
+        <w:rPr>
+          <w:rFonts w:ascii="Arial" w:hAnsi="Arial" w:cs="Arial"/>
+        </w:rPr>
+      </w:pPr>
+      <w:r>
+        <w:rPr>
+          <w:rFonts w:ascii="Arial" w:hAnsi="Arial" w:cs="Arial"/>
+        </w:rPr>
+        <w:t>#</w:t>
+      </w:r>
+      <w:proofErr w:type="spellStart"/>
+      <w:proofErr w:type="gramStart"/>
+      <w:r>
+        <w:rPr>
+          <w:rFonts w:ascii="Arial" w:hAnsi="Arial" w:cs="Arial"/>
+        </w:rPr>
+        <w:t>PelaReclamada</w:t>
+      </w:r>
+      <w:proofErr w:type="spellEnd"/>
+      <w:proofErr w:type="gramEnd"/>
+      <w:r>
+        <w:rPr>
+          <w:rFonts w:ascii="Arial" w:hAnsi="Arial" w:cs="Arial"/>
+        </w:rPr>
+        <w:t xml:space="preserve"> </w:t>
+      </w:r>
+    </w:p>
+    <w:p>
+      <w:pPr>
+        <w:spacing w:before="0" w:after="0" w:line="240" w:lineRule="auto"/>
+        <w:rPr>
+          <w:rFonts w:ascii="Arial" w:hAnsi="Arial" w:cs="Arial"/>
+          <w:b/>
+          <w:u w:val="single"/>
+        </w:rPr>
+      </w:pPr>
+    </w:p>
+    <w:p>
+      <w:pPr>
+        <w:spacing w:before="0" w:after="0" w:line="240" w:lineRule="auto"/>
+        <w:rPr>
+          <w:rFonts w:ascii="Arial" w:hAnsi="Arial" w:cs="Arial"/>
+          <w:b/>
+          <w:u w:val="single"/>
+        </w:rPr>
+      </w:pPr>
+    </w:p>
+    <w:p>
+      <w:pPr>
+        <w:pStyle w:val="Ttulo2"/>
+        <w:rPr>
+          <w:rFonts w:ascii="Arial" w:hAnsi="Arial"/>
+          <w:szCs w:val="24"/>
+        </w:rPr>
+      </w:pPr>
+      <w:r>
+        <w:rPr>
+          <w:rFonts w:ascii="Arial" w:hAnsi="Arial"/>
+          <w:szCs w:val="24"/>
+        </w:rPr>
+        <w:t>1.6. Diligências</w:t>
+      </w:r>
+    </w:p>
+    <w:p>
+      <w:pPr>
+        <w:rPr>
+          <w:rFonts w:ascii="Arial" w:hAnsi="Arial" w:cs="Arial"/>
+        </w:rPr>
+      </w:pPr>
+      <w:r>
+        <w:rPr>
+          <w:rFonts w:ascii="Arial" w:hAnsi="Arial" w:cs="Arial"/>
+        </w:rPr>
+        <w:t>Conforme determinado pelo M.M. Juízo em audiência</w:t>
+      </w:r>
+      <w:r>
+        <w:rPr>
+          <w:rFonts w:ascii="Arial" w:hAnsi="Arial" w:cs="Arial"/>
+        </w:rPr>
+        <w:t xml:space="preserve"> foi</w:t>
+      </w:r>
+      <w:r>
+        <w:rPr>
+          <w:rFonts w:ascii="Arial" w:hAnsi="Arial" w:cs="Arial"/>
+        </w:rPr>
+        <w:t xml:space="preserve"> </w:t>
+      </w:r>
+      <w:proofErr w:type="gramStart"/>
+      <w:r>
+        <w:rPr>
+          <w:rFonts w:ascii="Arial" w:hAnsi="Arial" w:cs="Arial"/>
+        </w:rPr>
+        <w:t>realizada</w:t>
+      </w:r>
+      <w:proofErr w:type="gramEnd"/>
+      <w:r>
+        <w:rPr>
+          <w:rFonts w:ascii="Arial" w:hAnsi="Arial" w:cs="Arial"/>
+        </w:rPr>
+        <w:t xml:space="preserve"> a vistoria informada a seguir:</w:t>
+      </w:r>
+    </w:p>
+    <w:p>
+      <w:pPr>
+        <w:pStyle w:val="NormalSemEspaamento"/>
+        <w:rPr>
+          <w:rFonts w:ascii="Arial" w:hAnsi="Arial" w:cs="Arial"/>
+        </w:rPr>
+      </w:pPr>
+      <w:r>
+        <w:rPr>
+          <w:rFonts w:ascii="Arial" w:hAnsi="Arial" w:cs="Arial"/>
+          <w:b/>
+        </w:rPr>
+        <w:t xml:space="preserve">Data da </w:t>
+      </w:r>
+      <w:r>
+        <w:rPr>
+          <w:rFonts w:ascii="Arial" w:hAnsi="Arial" w:cs="Arial"/>
+          <w:b/>
+        </w:rPr>
+        <w:t xml:space="preserve">vistoria: </w:t>
+      </w:r>
+      <w:r>
+        <w:rPr>
+          <w:rFonts w:ascii="Arial" w:hAnsi="Arial" w:cs="Arial"/>
+        </w:rPr>
+        <w:tab/>
+      </w:r>
+      <w:r>
+        <w:rPr>
+          <w:rFonts w:ascii="Arial" w:hAnsi="Arial" w:cs="Arial"/>
+        </w:rPr>
+        <w:t>#</w:t>
+      </w:r>
+      <w:proofErr w:type="spellStart"/>
+      <w:r>
+        <w:rPr>
+          <w:rFonts w:ascii="Arial" w:hAnsi="Arial" w:cs="Arial"/>
+        </w:rPr>
+        <w:t>dataVistoria</w:t>
+      </w:r>
+      <w:proofErr w:type="spellEnd"/>
+      <w:r>
+        <w:rPr>
+          <w:rFonts w:ascii="Arial" w:hAnsi="Arial" w:cs="Arial"/>
           <w:color w:val="FF0000"/>
         </w:rPr>
         <w:t xml:space="preserve"> </w:t>
@@ -2196,15 +2303,29 @@
         <w:rPr>
           <w:rFonts w:ascii="Arial" w:hAnsi="Arial" w:cs="Arial"/>
         </w:rPr>
-        <w:t>horaVistoriah</w:t>
+        <w:t>horaVistoria</w:t>
       </w:r>
       <w:proofErr w:type="spellEnd"/>
       <w:r>
         <w:rPr>
           <w:rFonts w:ascii="Arial" w:hAnsi="Arial" w:cs="Arial"/>
         </w:rPr>
+        <w:t xml:space="preserve"> </w:t>
+      </w:r>
+      <w:r>
+        <w:rPr>
+          <w:rFonts w:ascii="Arial" w:hAnsi="Arial" w:cs="Arial"/>
+        </w:rPr>
+        <w:t>h</w:t>
+      </w:r>
+      <w:r>
+        <w:rPr>
+          <w:rFonts w:ascii="Arial" w:hAnsi="Arial" w:cs="Arial"/>
+        </w:rPr>
         <w:t>.</w:t>
       </w:r>
+      <w:bookmarkStart w:id="1" w:name="_GoBack"/>
+      <w:bookmarkEnd w:id="1"/>
     </w:p>
     <w:p>
       <w:pPr>
@@ -2353,7 +2474,7 @@
           <w:szCs w:val="24"/>
         </w:rPr>
       </w:pPr>
-      <w:bookmarkStart w:id="1" w:name="_Toc30753933"/>
+      <w:bookmarkStart w:id="2" w:name="_Toc30753933"/>
       <w:r>
         <w:rPr>
           <w:rFonts w:ascii="Arial" w:hAnsi="Arial"/>
@@ -2362,8 +2483,6 @@
         </w:rPr>
         <w:t>2. DESCRIÇÃO DA ATIVIDADE DA RECLAMADA</w:t>
       </w:r>
-      <w:bookmarkStart w:id="2" w:name="_GoBack"/>
-      <w:bookmarkEnd w:id="1"/>
       <w:bookmarkEnd w:id="2"/>
     </w:p>
     <w:p>
@@ -2474,6 +2593,7 @@
           <w:sz w:val="24"/>
           <w:szCs w:val="24"/>
         </w:rPr>
+        <w:lastRenderedPageBreak/>
         <w:t>Grau de Risco:</w:t>
       </w:r>
       <w:r>
@@ -2511,7 +2631,6 @@
           <w:sz w:val="24"/>
           <w:szCs w:val="24"/>
         </w:rPr>
-        <w:lastRenderedPageBreak/>
         <w:t>3. SETORES DE TRABALHO UTILIZADOS PELO RECLAMANTE EM SUAS ATIVIDADES</w:t>
       </w:r>
       <w:bookmarkEnd w:id="3"/>
@@ -2846,7 +2965,6 @@
           <w:rFonts w:ascii="Arial" w:hAnsi="Arial"/>
           <w:szCs w:val="24"/>
         </w:rPr>
-        <w:lastRenderedPageBreak/>
         <w:t>6.2. Versão da Reclamada em relação aos EPI´s</w:t>
       </w:r>
     </w:p>
@@ -3156,6 +3274,7 @@
           <w:rFonts w:ascii="Arial" w:hAnsi="Arial"/>
           <w:szCs w:val="24"/>
         </w:rPr>
+        <w:lastRenderedPageBreak/>
         <w:t>7.4. NR-15 – ANEXO Nº 4 – Iluminamento.</w:t>
       </w:r>
     </w:p>
@@ -3187,7 +3306,6 @@
           <w:rFonts w:ascii="Arial" w:hAnsi="Arial"/>
           <w:szCs w:val="24"/>
         </w:rPr>
-        <w:lastRenderedPageBreak/>
         <w:t>7.5. NR-15 – ANEXO Nº 5 – Limites de Tolerância para Radiações Ionizantes.</w:t>
       </w:r>
     </w:p>
@@ -5517,13 +5635,11 @@
       <w:pPr>
         <w:rPr>
           <w:rFonts w:ascii="Arial" w:hAnsi="Arial" w:cs="Arial"/>
-          <w:color w:val="FF0000"/>
-        </w:rPr>
-      </w:pPr>
-      <w:r>
-        <w:rPr>
-          <w:rFonts w:ascii="Arial" w:hAnsi="Arial" w:cs="Arial"/>
-          <w:color w:val="FF0000"/>
+        </w:rPr>
+      </w:pPr>
+      <w:r>
+        <w:rPr>
+          <w:rFonts w:ascii="Arial" w:hAnsi="Arial" w:cs="Arial"/>
         </w:rPr>
         <w:t>#</w:t>
       </w:r>
@@ -5532,12 +5648,17 @@
       <w:r>
         <w:rPr>
           <w:rFonts w:ascii="Arial" w:hAnsi="Arial" w:cs="Arial"/>
-          <w:color w:val="FF0000"/>
         </w:rPr>
         <w:t>localDataEmissao</w:t>
       </w:r>
       <w:proofErr w:type="spellEnd"/>
       <w:proofErr w:type="gramEnd"/>
+      <w:r>
+        <w:rPr>
+          <w:rFonts w:ascii="Arial" w:hAnsi="Arial" w:cs="Arial"/>
+        </w:rPr>
+        <w:t>.</w:t>
+      </w:r>
     </w:p>
     <w:p>
       <w:pPr>
@@ -10669,7 +10790,6 @@
       <w:jc w:val="both"/>
     </w:pPr>
     <w:tblPr>
-      <w:tblInd w:w="0" w:type="dxa"/>
       <w:tblBorders>
         <w:top w:val="single" w:sz="4" w:space="0" w:color="auto"/>
         <w:left w:val="single" w:sz="4" w:space="0" w:color="auto"/>
@@ -10678,12 +10798,6 @@
         <w:insideH w:val="single" w:sz="4" w:space="0" w:color="auto"/>
         <w:insideV w:val="single" w:sz="4" w:space="0" w:color="auto"/>
       </w:tblBorders>
-      <w:tblCellMar>
-        <w:top w:w="0" w:type="dxa"/>
-        <w:left w:w="108" w:type="dxa"/>
-        <w:bottom w:w="0" w:type="dxa"/>
-        <w:right w:w="108" w:type="dxa"/>
-      </w:tblCellMar>
     </w:tblPr>
   </w:style>
   <w:style w:type="paragraph" w:styleId="Legenda">
@@ -11231,7 +11345,6 @@
       <w:jc w:val="both"/>
     </w:pPr>
     <w:tblPr>
-      <w:tblInd w:w="0" w:type="dxa"/>
       <w:tblBorders>
         <w:top w:val="single" w:sz="4" w:space="0" w:color="auto"/>
         <w:left w:val="single" w:sz="4" w:space="0" w:color="auto"/>
@@ -11240,12 +11353,6 @@
         <w:insideH w:val="single" w:sz="4" w:space="0" w:color="auto"/>
         <w:insideV w:val="single" w:sz="4" w:space="0" w:color="auto"/>
       </w:tblBorders>
-      <w:tblCellMar>
-        <w:top w:w="0" w:type="dxa"/>
-        <w:left w:w="108" w:type="dxa"/>
-        <w:bottom w:w="0" w:type="dxa"/>
-        <w:right w:w="108" w:type="dxa"/>
-      </w:tblCellMar>
     </w:tblPr>
   </w:style>
   <w:style w:type="paragraph" w:styleId="Legenda">
@@ -11710,7 +11817,7 @@
 </file>
 
 <file path=customXml/itemProps1.xml><?xml version="1.0" encoding="utf-8"?>
-<ds:datastoreItem xmlns:ds="http://schemas.openxmlformats.org/officeDocument/2006/customXml" ds:itemID="{E5584F65-5932-45A5-A249-3687C1D9999A}">
+<ds:datastoreItem xmlns:ds="http://schemas.openxmlformats.org/officeDocument/2006/customXml" ds:itemID="{62FADB5F-B5A9-4250-852B-E9622E12432C}">
   <ds:schemaRefs>
     <ds:schemaRef ds:uri="http://schemas.openxmlformats.org/officeDocument/2006/bibliography"/>
   </ds:schemaRefs>

</xml_diff>